<commit_message>
Assignment 7 virtual env set up
</commit_message>
<xml_diff>
--- a/Assignment 6/HCI Design and Social Computing.docx
+++ b/Assignment 6/HCI Design and Social Computing.docx
@@ -65,7 +65,19 @@
         <w:rPr>
           <w:rStyle w:val="Strong"/>
         </w:rPr>
-        <w:t>Square: Page</w:t>
+        <w:t>Square</w:t>
+      </w:r>
+      <w:r>
+        <w:rPr>
+          <w:rStyle w:val="Strong"/>
+        </w:rPr>
+        <w:t xml:space="preserve"> --</w:t>
+      </w:r>
+      <w:r>
+        <w:rPr>
+          <w:rStyle w:val="Strong"/>
+        </w:rPr>
+        <w:t xml:space="preserve"> Page</w:t>
       </w:r>
     </w:p>
     <w:p>
@@ -79,7 +91,19 @@
         <w:rPr>
           <w:rStyle w:val="Strong"/>
         </w:rPr>
-        <w:t>Diamon: Button</w:t>
+        <w:t>Diamon</w:t>
+      </w:r>
+      <w:r>
+        <w:rPr>
+          <w:rStyle w:val="Strong"/>
+        </w:rPr>
+        <w:t xml:space="preserve"> --</w:t>
+      </w:r>
+      <w:r>
+        <w:rPr>
+          <w:rStyle w:val="Strong"/>
+        </w:rPr>
+        <w:t xml:space="preserve"> Button</w:t>
       </w:r>
     </w:p>
     <w:p>
@@ -141,7 +165,10 @@
       </w:pPr>
       <w:r>
         <w:lastRenderedPageBreak/>
-        <w:t>SCreen Design: 1</w:t>
+        <w:t>Screen</w:t>
+      </w:r>
+      <w:r>
+        <w:t xml:space="preserve"> Design: 1</w:t>
       </w:r>
       <w:r>
         <w:rPr>
@@ -317,6 +344,534 @@
             </a:graphic>
           </wp:inline>
         </w:drawing>
+      </w:r>
+    </w:p>
+    <w:p>
+      <w:pPr>
+        <w:pStyle w:val="Heading2"/>
+      </w:pPr>
+      <w:r>
+        <w:t>Evaluations</w:t>
+      </w:r>
+    </w:p>
+    <w:p>
+      <w:pPr>
+        <w:rPr>
+          <w:rStyle w:val="Strong"/>
+        </w:rPr>
+      </w:pPr>
+      <w:r>
+        <w:rPr>
+          <w:rStyle w:val="Strong"/>
+        </w:rPr>
+        <w:t xml:space="preserve">First </w:t>
+      </w:r>
+      <w:r>
+        <w:rPr>
+          <w:rStyle w:val="Strong"/>
+        </w:rPr>
+        <w:t>Test</w:t>
+      </w:r>
+      <w:r>
+        <w:rPr>
+          <w:rStyle w:val="Strong"/>
+        </w:rPr>
+        <w:t xml:space="preserve"> </w:t>
+      </w:r>
+      <w:r>
+        <w:rPr>
+          <w:rStyle w:val="Strong"/>
+        </w:rPr>
+        <w:t>Subject</w:t>
+      </w:r>
+    </w:p>
+    <w:p>
+      <w:r>
+        <w:t xml:space="preserve">Time: </w:t>
+      </w:r>
+      <w:r>
+        <w:t>1:20</w:t>
+      </w:r>
+      <w:r>
+        <w:t xml:space="preserve"> min</w:t>
+      </w:r>
+    </w:p>
+    <w:p>
+      <w:r>
+        <w:t xml:space="preserve">The subject is </w:t>
+      </w:r>
+      <w:r>
+        <w:t>instructed</w:t>
+      </w:r>
+      <w:r>
+        <w:t xml:space="preserve"> to submit a specific assignment.  After given the home page, the subject successfully identified the </w:t>
+      </w:r>
+      <w:r>
+        <w:t xml:space="preserve">“colored block” to </w:t>
+      </w:r>
+      <w:r>
+        <w:t xml:space="preserve">the assignment and clicked on it.  On the assignment-detail page, the subject </w:t>
+      </w:r>
+      <w:r>
+        <w:t xml:space="preserve">identified the submit button and clicked on it.  On the last screen, the subject first </w:t>
+      </w:r>
+      <w:r>
+        <w:t xml:space="preserve">chose to click </w:t>
+      </w:r>
+      <w:r>
+        <w:t xml:space="preserve">the </w:t>
+      </w:r>
+      <w:r>
+        <w:t xml:space="preserve">“Upload File” button and then hit the submit button to finish the </w:t>
+      </w:r>
+      <w:r>
+        <w:t>action.  The subject reports that on the submission screen, there coul</w:t>
+      </w:r>
+      <w:r>
+        <w:t>d be visual cues showing the comments are optional.</w:t>
+      </w:r>
+    </w:p>
+    <w:p>
+      <w:pPr>
+        <w:rPr>
+          <w:rStyle w:val="Strong"/>
+        </w:rPr>
+      </w:pPr>
+      <w:r>
+        <w:rPr>
+          <w:rStyle w:val="Strong"/>
+        </w:rPr>
+        <w:t>Second Test Subject</w:t>
+      </w:r>
+    </w:p>
+    <w:p>
+      <w:r>
+        <w:t xml:space="preserve">Time: </w:t>
+      </w:r>
+      <w:r>
+        <w:t>1:10 min</w:t>
+      </w:r>
+    </w:p>
+    <w:p>
+      <w:r>
+        <w:t xml:space="preserve">The subject is </w:t>
+      </w:r>
+      <w:r>
+        <w:t>instructed</w:t>
+      </w:r>
+      <w:r>
+        <w:t xml:space="preserve"> to submit a specific assignment.  </w:t>
+      </w:r>
+      <w:r>
+        <w:t>Upon given the home page, the subject report</w:t>
+      </w:r>
+      <w:r>
+        <w:t>ed</w:t>
+      </w:r>
+      <w:r>
+        <w:t xml:space="preserve"> seeing </w:t>
+      </w:r>
+      <w:r>
+        <w:t>both c</w:t>
+      </w:r>
+      <w:r>
+        <w:t>ourses</w:t>
+      </w:r>
+      <w:r>
+        <w:t>, and successfully identified the target assignment</w:t>
+      </w:r>
+      <w:r>
+        <w:t xml:space="preserve"> under one the class.  </w:t>
+      </w:r>
+      <w:r>
+        <w:t xml:space="preserve">The subject clicked on the assignment and be given the assignment-detail screen.  </w:t>
+      </w:r>
+      <w:r>
+        <w:t xml:space="preserve">The subject saw a “very </w:t>
+      </w:r>
+      <w:r>
+        <w:t>obvious submit button</w:t>
+      </w:r>
+      <w:r>
+        <w:t>”</w:t>
+      </w:r>
+      <w:r>
+        <w:t xml:space="preserve"> and </w:t>
+      </w:r>
+      <w:r>
+        <w:t>clicked</w:t>
+      </w:r>
+      <w:r>
+        <w:t xml:space="preserve"> on it.  </w:t>
+      </w:r>
+      <w:r>
+        <w:t xml:space="preserve">On the last screen, the subject found the button to upload the file and </w:t>
+      </w:r>
+      <w:r>
+        <w:t xml:space="preserve">clicked </w:t>
+      </w:r>
+      <w:r>
+        <w:rPr>
+          <w:i/>
+          <w:iCs/>
+        </w:rPr>
+        <w:t>Submit</w:t>
+      </w:r>
+      <w:r>
+        <w:t xml:space="preserve"> to finish the action.  The subject </w:t>
+      </w:r>
+      <w:r>
+        <w:t xml:space="preserve">wished that there is a preview function on the submit screen and </w:t>
+      </w:r>
+      <w:r>
+        <w:t>the assignment-detail page should indicate the type of file.</w:t>
+      </w:r>
+    </w:p>
+    <w:p>
+      <w:pPr>
+        <w:rPr>
+          <w:caps/>
+          <w:color w:val="833C0B" w:themeColor="accent2" w:themeShade="80"/>
+          <w:spacing w:val="20"/>
+          <w:sz w:val="28"/>
+          <w:szCs w:val="28"/>
+        </w:rPr>
+      </w:pPr>
+      <w:r>
+        <w:br w:type="page"/>
+      </w:r>
+    </w:p>
+    <w:p>
+      <w:pPr>
+        <w:pStyle w:val="Heading1"/>
+      </w:pPr>
+      <w:r>
+        <w:lastRenderedPageBreak/>
+        <w:t>Screen Design: 2</w:t>
+      </w:r>
+      <w:r>
+        <w:rPr>
+          <w:vertAlign w:val="superscript"/>
+        </w:rPr>
+        <w:t>nd</w:t>
+      </w:r>
+      <w:r>
+        <w:t xml:space="preserve"> Iteration</w:t>
+      </w:r>
+    </w:p>
+    <w:p>
+      <w:r>
+        <w:rPr>
+          <w:noProof/>
+        </w:rPr>
+        <w:drawing>
+          <wp:inline distT="0" distB="0" distL="0" distR="0" wp14:anchorId="0DA9B959" wp14:editId="069B721C">
+            <wp:extent cx="5949696" cy="3346704"/>
+            <wp:effectExtent l="127000" t="101600" r="121285" b="107950"/>
+            <wp:docPr id="3" name="Picture 3" descr="Graphical user interface, application, chat or text message&#10;&#10;Description automatically generated"/>
+            <wp:cNvGraphicFramePr>
+              <a:graphicFrameLocks xmlns:a="http://schemas.openxmlformats.org/drawingml/2006/main" noChangeAspect="1"/>
+            </wp:cNvGraphicFramePr>
+            <a:graphic xmlns:a="http://schemas.openxmlformats.org/drawingml/2006/main">
+              <a:graphicData uri="http://schemas.openxmlformats.org/drawingml/2006/picture">
+                <pic:pic xmlns:pic="http://schemas.openxmlformats.org/drawingml/2006/picture">
+                  <pic:nvPicPr>
+                    <pic:cNvPr id="3" name="Picture 3" descr="Graphical user interface, application, chat or text message&#10;&#10;Description automatically generated"/>
+                    <pic:cNvPicPr/>
+                  </pic:nvPicPr>
+                  <pic:blipFill>
+                    <a:blip r:embed="rId6" cstate="print">
+                      <a:extLst>
+                        <a:ext uri="{28A0092B-C50C-407E-A947-70E740481C1C}">
+                          <a14:useLocalDpi xmlns:a14="http://schemas.microsoft.com/office/drawing/2010/main" val="0"/>
+                        </a:ext>
+                      </a:extLst>
+                    </a:blip>
+                    <a:stretch>
+                      <a:fillRect/>
+                    </a:stretch>
+                  </pic:blipFill>
+                  <pic:spPr>
+                    <a:xfrm>
+                      <a:off x="0" y="0"/>
+                      <a:ext cx="5949696" cy="3346704"/>
+                    </a:xfrm>
+                    <a:prstGeom prst="rect">
+                      <a:avLst/>
+                    </a:prstGeom>
+                    <a:effectLst>
+                      <a:outerShdw blurRad="63500" sx="102000" sy="102000" algn="ctr" rotWithShape="0">
+                        <a:prstClr val="black">
+                          <a:alpha val="15000"/>
+                        </a:prstClr>
+                      </a:outerShdw>
+                    </a:effectLst>
+                  </pic:spPr>
+                </pic:pic>
+              </a:graphicData>
+            </a:graphic>
+          </wp:inline>
+        </w:drawing>
+      </w:r>
+    </w:p>
+    <w:p>
+      <w:r>
+        <w:rPr>
+          <w:noProof/>
+        </w:rPr>
+        <w:drawing>
+          <wp:inline distT="0" distB="0" distL="0" distR="0" wp14:anchorId="3382655C" wp14:editId="2208399E">
+            <wp:extent cx="5943600" cy="3343275"/>
+            <wp:effectExtent l="127000" t="101600" r="127000" b="98425"/>
+            <wp:docPr id="8" name="Picture 8" descr="Graphical user interface, text, application, email&#10;&#10;Description automatically generated"/>
+            <wp:cNvGraphicFramePr>
+              <a:graphicFrameLocks xmlns:a="http://schemas.openxmlformats.org/drawingml/2006/main" noChangeAspect="1"/>
+            </wp:cNvGraphicFramePr>
+            <a:graphic xmlns:a="http://schemas.openxmlformats.org/drawingml/2006/main">
+              <a:graphicData uri="http://schemas.openxmlformats.org/drawingml/2006/picture">
+                <pic:pic xmlns:pic="http://schemas.openxmlformats.org/drawingml/2006/picture">
+                  <pic:nvPicPr>
+                    <pic:cNvPr id="8" name="Picture 8" descr="Graphical user interface, text, application, email&#10;&#10;Description automatically generated"/>
+                    <pic:cNvPicPr/>
+                  </pic:nvPicPr>
+                  <pic:blipFill>
+                    <a:blip r:embed="rId9" cstate="print">
+                      <a:extLst>
+                        <a:ext uri="{28A0092B-C50C-407E-A947-70E740481C1C}">
+                          <a14:useLocalDpi xmlns:a14="http://schemas.microsoft.com/office/drawing/2010/main" val="0"/>
+                        </a:ext>
+                      </a:extLst>
+                    </a:blip>
+                    <a:stretch>
+                      <a:fillRect/>
+                    </a:stretch>
+                  </pic:blipFill>
+                  <pic:spPr>
+                    <a:xfrm>
+                      <a:off x="0" y="0"/>
+                      <a:ext cx="5943600" cy="3343275"/>
+                    </a:xfrm>
+                    <a:prstGeom prst="rect">
+                      <a:avLst/>
+                    </a:prstGeom>
+                    <a:effectLst>
+                      <a:outerShdw blurRad="63500" sx="102000" sy="102000" algn="ctr" rotWithShape="0">
+                        <a:prstClr val="black">
+                          <a:alpha val="15000"/>
+                        </a:prstClr>
+                      </a:outerShdw>
+                    </a:effectLst>
+                  </pic:spPr>
+                </pic:pic>
+              </a:graphicData>
+            </a:graphic>
+          </wp:inline>
+        </w:drawing>
+      </w:r>
+    </w:p>
+    <w:p>
+      <w:r>
+        <w:rPr>
+          <w:noProof/>
+        </w:rPr>
+        <w:lastRenderedPageBreak/>
+        <w:drawing>
+          <wp:inline distT="0" distB="0" distL="0" distR="0" wp14:anchorId="064C3050" wp14:editId="350448DD">
+            <wp:extent cx="5943600" cy="3343275"/>
+            <wp:effectExtent l="127000" t="101600" r="127000" b="98425"/>
+            <wp:docPr id="9" name="Picture 9" descr="Graphical user interface, text, application, chat or text message&#10;&#10;Description automatically generated"/>
+            <wp:cNvGraphicFramePr>
+              <a:graphicFrameLocks xmlns:a="http://schemas.openxmlformats.org/drawingml/2006/main" noChangeAspect="1"/>
+            </wp:cNvGraphicFramePr>
+            <a:graphic xmlns:a="http://schemas.openxmlformats.org/drawingml/2006/main">
+              <a:graphicData uri="http://schemas.openxmlformats.org/drawingml/2006/picture">
+                <pic:pic xmlns:pic="http://schemas.openxmlformats.org/drawingml/2006/picture">
+                  <pic:nvPicPr>
+                    <pic:cNvPr id="9" name="Picture 9" descr="Graphical user interface, text, application, chat or text message&#10;&#10;Description automatically generated"/>
+                    <pic:cNvPicPr/>
+                  </pic:nvPicPr>
+                  <pic:blipFill>
+                    <a:blip r:embed="rId10" cstate="print">
+                      <a:extLst>
+                        <a:ext uri="{28A0092B-C50C-407E-A947-70E740481C1C}">
+                          <a14:useLocalDpi xmlns:a14="http://schemas.microsoft.com/office/drawing/2010/main" val="0"/>
+                        </a:ext>
+                      </a:extLst>
+                    </a:blip>
+                    <a:stretch>
+                      <a:fillRect/>
+                    </a:stretch>
+                  </pic:blipFill>
+                  <pic:spPr>
+                    <a:xfrm>
+                      <a:off x="0" y="0"/>
+                      <a:ext cx="5943600" cy="3343275"/>
+                    </a:xfrm>
+                    <a:prstGeom prst="rect">
+                      <a:avLst/>
+                    </a:prstGeom>
+                    <a:effectLst>
+                      <a:outerShdw blurRad="63500" sx="102000" sy="102000" algn="ctr" rotWithShape="0">
+                        <a:prstClr val="black">
+                          <a:alpha val="15000"/>
+                        </a:prstClr>
+                      </a:outerShdw>
+                    </a:effectLst>
+                  </pic:spPr>
+                </pic:pic>
+              </a:graphicData>
+            </a:graphic>
+          </wp:inline>
+        </w:drawing>
+      </w:r>
+    </w:p>
+    <w:p>
+      <w:pPr>
+        <w:pStyle w:val="Heading2"/>
+      </w:pPr>
+      <w:r>
+        <w:t>Evaluation</w:t>
+      </w:r>
+    </w:p>
+    <w:p>
+      <w:pPr>
+        <w:rPr>
+          <w:rStyle w:val="Strong"/>
+        </w:rPr>
+      </w:pPr>
+      <w:r>
+        <w:rPr>
+          <w:rStyle w:val="Strong"/>
+        </w:rPr>
+        <w:t>Third Test Subject</w:t>
+      </w:r>
+    </w:p>
+    <w:p>
+      <w:r>
+        <w:t>Time: 49 sec</w:t>
+      </w:r>
+    </w:p>
+    <w:p>
+      <w:r>
+        <w:t xml:space="preserve">The subject is </w:t>
+      </w:r>
+      <w:r>
+        <w:t>instructed</w:t>
+      </w:r>
+      <w:r>
+        <w:t xml:space="preserve"> to submit assignment</w:t>
+      </w:r>
+      <w:r>
+        <w:t xml:space="preserve"> 6.1</w:t>
+      </w:r>
+      <w:r>
+        <w:t xml:space="preserve">.  </w:t>
+      </w:r>
+      <w:r>
+        <w:t>Immediately after given the home screen, the subject identified the</w:t>
+      </w:r>
+      <w:r>
+        <w:t xml:space="preserve"> “rectang</w:t>
+      </w:r>
+      <w:r>
+        <w:t>le that says 6.1</w:t>
+      </w:r>
+      <w:r>
+        <w:t>”</w:t>
+      </w:r>
+      <w:r>
+        <w:t xml:space="preserve"> </w:t>
+      </w:r>
+      <w:r>
+        <w:t xml:space="preserve">and clicked on it.  </w:t>
+      </w:r>
+      <w:r>
+        <w:t xml:space="preserve">In the assignment-detail screen, the subject </w:t>
+      </w:r>
+      <w:r>
+        <w:t xml:space="preserve">was able to find the submit button and hit it.  </w:t>
+      </w:r>
+      <w:r>
+        <w:t xml:space="preserve">Lastly after given the </w:t>
+      </w:r>
+      <w:r>
+        <w:t xml:space="preserve">submit screen, the subject clicked the file upload button and </w:t>
+      </w:r>
+      <w:r>
+        <w:t xml:space="preserve">then clicked </w:t>
+      </w:r>
+      <w:r>
+        <w:rPr>
+          <w:i/>
+          <w:iCs/>
+        </w:rPr>
+        <w:t xml:space="preserve">Submit </w:t>
+      </w:r>
+      <w:r>
+        <w:t>without typing any comments.</w:t>
+      </w:r>
+    </w:p>
+    <w:p>
+      <w:pPr>
+        <w:pStyle w:val="Heading1"/>
+      </w:pPr>
+      <w:r>
+        <w:t>Reflection</w:t>
+      </w:r>
+    </w:p>
+    <w:p>
+      <w:r>
+        <w:t>When given the first iteration of the screen design, the subjects were all able to perform the specific action needed</w:t>
+      </w:r>
+      <w:r>
+        <w:t xml:space="preserve"> to submit the specific assignment.  However, none of them noticed the assignment list on the </w:t>
+      </w:r>
+      <w:r>
+        <w:t>assignment-detail page</w:t>
+      </w:r>
+      <w:r>
+        <w:t xml:space="preserve">, nor they wanted to scroll through the list.  Therefore, I </w:t>
+      </w:r>
+      <w:r>
+        <w:t>added a scroll bar to the assignment list on the second iteration to provide more clarity on the functi</w:t>
+      </w:r>
+      <w:r>
+        <w:t>onality of the list.</w:t>
+      </w:r>
+      <w:r>
+        <w:t xml:space="preserve">  </w:t>
+      </w:r>
+    </w:p>
+    <w:p>
+      <w:r>
+        <w:t xml:space="preserve">Through this exercise, I learned that when designing a human interface, </w:t>
+      </w:r>
+      <w:r>
+        <w:t xml:space="preserve">there needs to be a lot of clarity </w:t>
+      </w:r>
+      <w:r>
+        <w:t>indicating the functionality of each component.  T</w:t>
+      </w:r>
+      <w:r>
+        <w:t>hat</w:t>
+      </w:r>
+      <w:r>
+        <w:t xml:space="preserve"> way</w:t>
+      </w:r>
+      <w:r>
+        <w:t xml:space="preserve"> the users would know what</w:t>
+      </w:r>
+      <w:r>
+        <w:t xml:space="preserve"> action they can</w:t>
+      </w:r>
+      <w:r>
+        <w:t xml:space="preserve"> </w:t>
+      </w:r>
+      <w:r>
+        <w:t>perform.</w:t>
+      </w:r>
+      <w:r>
+        <w:t xml:space="preserve"> </w:t>
       </w:r>
     </w:p>
     <w:sectPr>
@@ -2007,4 +2562,24 @@
     </a:ext>
   </a:extLst>
 </a:theme>
+</file>
+
+<file path=word/webextensions/taskpanes.xml><?xml version="1.0" encoding="utf-8"?>
+<wetp:taskpanes xmlns:wetp="http://schemas.microsoft.com/office/webextensions/taskpanes/2010/11">
+  <wetp:taskpane dockstate="right" visibility="0" width="350" row="0">
+    <wetp:webextensionref xmlns:r="http://schemas.openxmlformats.org/officeDocument/2006/relationships" r:id="rId1"/>
+  </wetp:taskpane>
+</wetp:taskpanes>
+</file>
+
+<file path=word/webextensions/webextension1.xml><?xml version="1.0" encoding="utf-8"?>
+<we:webextension xmlns:we="http://schemas.microsoft.com/office/webextensions/webextension/2010/11" id="{38F58994-9DD9-0747-8BF6-212EE097D0D9}">
+  <we:reference id="wa200001011" version="1.1.0.0" store="en-001" storeType="OMEX"/>
+  <we:alternateReferences>
+    <we:reference id="WA200001011" version="1.1.0.0" store="" storeType="OMEX"/>
+  </we:alternateReferences>
+  <we:properties/>
+  <we:bindings/>
+  <we:snapshot xmlns:r="http://schemas.openxmlformats.org/officeDocument/2006/relationships"/>
+</we:webextension>
 </file>
</xml_diff>